<commit_message>
951980_1 Added 6th rephrasing KB.
</commit_message>
<xml_diff>
--- a/KB-PDF-category/How to Add Custom Fonts When Converting HTML to PDF in .NET Core.docx
+++ b/KB-PDF-category/How to Add Custom Fonts When Converting HTML to PDF in .NET Core.docx
@@ -14,125 +14,151 @@
           <w:b/>
           <w:bCs/>
         </w:rPr>
-        <w:t>How to Add Custom Fonts When Converting HTML to PDF in .NET Core</w:t>
+        <w:t>Integrate Custom Fonts in HTML-to-PDF Conversion Using Syncfusion in .NET Core</w:t>
       </w:r>
     </w:p>
     <w:p>
       <w:r>
-        <w:t>Our Syncfusion® </w:t>
-      </w:r>
-      <w:hyperlink r:id="rId5" w:tgtFrame="_blank" w:history="1">
+        <w:t>Explore the capabilities of the Syncfusion</w:t>
+      </w:r>
+      <w:r>
+        <w:t>®</w:t>
+      </w:r>
+      <w:r>
+        <w:t xml:space="preserve"> </w:t>
+      </w:r>
+      <w:hyperlink r:id="rId5" w:history="1">
         <w:r>
           <w:rPr>
             <w:rStyle w:val="Hyperlink"/>
-            <w:b/>
-            <w:bCs/>
           </w:rPr>
           <w:t>HTML-to-PDF converter</w:t>
         </w:r>
       </w:hyperlink>
       <w:r>
-        <w:t> is a .NET PDF library for converting webpages, SVG MHTML and HTML files to PDF using C#. It uses the popular rendering engine Blink (Google Chrome). It is reliable and accurate. The result preserves all graphics, images, text, fonts, and the layout of the original HTML document or webpage.</w:t>
+        <w:t>, a robust .NET library, to seamlessly convert web pages, SVGs, and HTML files to PDFs with precision. One of its standout features is the ability to incorporate custom fonts into your PDF's header and footer, enhancing the document's aesthetic and readability.</w:t>
       </w:r>
     </w:p>
     <w:p>
       <w:r>
-        <w:t>You have the flexibility to customize fonts in header and footer elements of your generated PDF. This can be achieved by utilizing the </w:t>
-      </w:r>
-      <w:proofErr w:type="spellStart"/>
-      <w:r>
-        <w:fldChar w:fldCharType="begin"/>
-      </w:r>
-      <w:r>
-        <w:instrText>HYPERLINK "https://help.syncfusion.com/cr/document-processing/Syncfusion.Pdf.Graphics.PdfTrueTypeFont.html" \t "_blank"</w:instrText>
-      </w:r>
-      <w:r>
-        <w:fldChar w:fldCharType="separate"/>
-      </w:r>
-      <w:r>
-        <w:rPr>
-          <w:rStyle w:val="Hyperlink"/>
-          <w:b/>
-          <w:bCs/>
-        </w:rPr>
-        <w:t>PdfTrueTypeFont</w:t>
-      </w:r>
-      <w:proofErr w:type="spellEnd"/>
-      <w:r>
-        <w:fldChar w:fldCharType="end"/>
-      </w:r>
-      <w:r>
-        <w:t> class from the </w:t>
-      </w:r>
-      <w:proofErr w:type="spellStart"/>
-      <w:r>
-        <w:fldChar w:fldCharType="begin"/>
-      </w:r>
-      <w:r>
-        <w:instrText>HYPERLINK "https://help.syncfusion.com/cr/document-processing/Syncfusion.Pdf.Graphics.html" \t "_blank"</w:instrText>
-      </w:r>
-      <w:r>
-        <w:fldChar w:fldCharType="separate"/>
-      </w:r>
-      <w:r>
-        <w:rPr>
-          <w:rStyle w:val="Hyperlink"/>
-          <w:b/>
-          <w:bCs/>
-        </w:rPr>
-        <w:t>Syncfusion.Pdf.Graphics</w:t>
-      </w:r>
-      <w:proofErr w:type="spellEnd"/>
-      <w:r>
-        <w:fldChar w:fldCharType="end"/>
-      </w:r>
-      <w:r>
-        <w:t> namespace.</w:t>
+        <w:rPr>
+          <w:b/>
+          <w:bCs/>
+        </w:rPr>
+        <w:t xml:space="preserve">Steps to </w:t>
+      </w:r>
+      <w:r>
+        <w:rPr>
+          <w:b/>
+          <w:bCs/>
+        </w:rPr>
+        <w:t>a</w:t>
+      </w:r>
+      <w:r>
+        <w:rPr>
+          <w:b/>
+          <w:bCs/>
+        </w:rPr>
+        <w:t xml:space="preserve">dd </w:t>
+      </w:r>
+      <w:r>
+        <w:rPr>
+          <w:b/>
+          <w:bCs/>
+        </w:rPr>
+        <w:t>c</w:t>
+      </w:r>
+      <w:r>
+        <w:rPr>
+          <w:b/>
+          <w:bCs/>
+        </w:rPr>
+        <w:t xml:space="preserve">ustom </w:t>
+      </w:r>
+      <w:r>
+        <w:rPr>
+          <w:b/>
+          <w:bCs/>
+        </w:rPr>
+        <w:t>f</w:t>
+      </w:r>
+      <w:r>
+        <w:rPr>
+          <w:b/>
+          <w:bCs/>
+        </w:rPr>
+        <w:t xml:space="preserve">onts in PDF </w:t>
+      </w:r>
+      <w:r>
+        <w:rPr>
+          <w:b/>
+          <w:bCs/>
+        </w:rPr>
+        <w:t>f</w:t>
+      </w:r>
+      <w:r>
+        <w:rPr>
+          <w:b/>
+          <w:bCs/>
+        </w:rPr>
+        <w:t xml:space="preserve">ooter </w:t>
+      </w:r>
+      <w:r>
+        <w:rPr>
+          <w:b/>
+          <w:bCs/>
+        </w:rPr>
+        <w:t>d</w:t>
+      </w:r>
+      <w:r>
+        <w:rPr>
+          <w:b/>
+          <w:bCs/>
+        </w:rPr>
+        <w:t xml:space="preserve">uring HTML to PDF </w:t>
+      </w:r>
+      <w:r>
+        <w:rPr>
+          <w:b/>
+          <w:bCs/>
+        </w:rPr>
+        <w:t>c</w:t>
+      </w:r>
+      <w:r>
+        <w:rPr>
+          <w:b/>
+          <w:bCs/>
+        </w:rPr>
+        <w:t>onversion</w:t>
       </w:r>
     </w:p>
     <w:p>
       <w:r>
-        <w:t xml:space="preserve">To apply a custom font, you first need to load the desired font from a file and pass it into the </w:t>
-      </w:r>
-      <w:proofErr w:type="spellStart"/>
-      <w:r>
-        <w:t>PdfTrueTypeFont</w:t>
-      </w:r>
-      <w:proofErr w:type="spellEnd"/>
-      <w:r>
-        <w:t xml:space="preserve"> constructor. The </w:t>
-      </w:r>
-      <w:proofErr w:type="spellStart"/>
-      <w:r>
-        <w:t>PdfTrueTypeFont</w:t>
-      </w:r>
-      <w:proofErr w:type="spellEnd"/>
-      <w:r>
-        <w:t xml:space="preserve"> constructor accepts parameters like the font file path, font size, and style (e.g., bold, italic). Once the font is initialized, you can assign it to the header or footer elements of the PDF.</w:t>
-      </w:r>
-    </w:p>
-    <w:p>
-      <w:r>
-        <w:rPr>
-          <w:b/>
-          <w:bCs/>
-        </w:rPr>
-        <w:t>Steps to adding custom font in footer while performing HTML to PDF conversion</w:t>
-      </w:r>
-    </w:p>
-    <w:p>
-      <w:pPr>
-        <w:numPr>
-          <w:ilvl w:val="0"/>
-          <w:numId w:val="1"/>
-        </w:numPr>
-      </w:pPr>
-      <w:r>
-        <w:t>Create a new console application project.</w:t>
-      </w:r>
-    </w:p>
-    <w:p>
-      <w:r>
+        <w:t>1.</w:t>
+      </w:r>
+      <w:r>
+        <w:t xml:space="preserve"> </w:t>
+      </w:r>
+      <w:r>
+        <w:rPr>
+          <w:b/>
+          <w:bCs/>
+        </w:rPr>
+        <w:t>Create a Console Application</w:t>
+      </w:r>
+      <w:r>
+        <w:t>:</w:t>
+      </w:r>
+      <w:r>
+        <w:t xml:space="preserve"> </w:t>
+      </w:r>
+      <w:r>
+        <w:t>Begin by setting up a new console application project</w:t>
+      </w:r>
+      <w:r>
+        <w:rPr>
+          <w:noProof/>
+        </w:rPr>
         <w:drawing>
           <wp:inline distT="0" distB="0" distL="0" distR="0" wp14:anchorId="55524DE1" wp14:editId="537C2C69">
             <wp:extent cx="5943600" cy="3800475"/>
@@ -184,62 +210,48 @@
       </w:r>
     </w:p>
     <w:p>
-      <w:pPr>
-        <w:numPr>
-          <w:ilvl w:val="0"/>
-          <w:numId w:val="1"/>
-        </w:numPr>
-      </w:pPr>
-      <w:r>
-        <w:t>Install the </w:t>
-      </w:r>
-      <w:proofErr w:type="spellStart"/>
-      <w:r>
-        <w:fldChar w:fldCharType="begin"/>
-      </w:r>
-      <w:r>
-        <w:instrText>HYPERLINK "https://www.nuget.org/packages/Syncfusion.HtmlToPdfConverter.WinForms" \t "_blank"</w:instrText>
-      </w:r>
-      <w:r>
-        <w:fldChar w:fldCharType="separate"/>
-      </w:r>
-      <w:r>
-        <w:rPr>
-          <w:rStyle w:val="Hyperlink"/>
-          <w:b/>
-          <w:bCs/>
-        </w:rPr>
-        <w:t>Syncfusion.HtmlToPdfConverter.Winforms</w:t>
-      </w:r>
-      <w:proofErr w:type="spellEnd"/>
-      <w:r>
-        <w:fldChar w:fldCharType="end"/>
-      </w:r>
-      <w:r>
-        <w:t> NuGet package as a reference to your console application from </w:t>
-      </w:r>
-      <w:hyperlink r:id="rId7" w:tgtFrame="_blank" w:history="1">
+      <w:r>
+        <w:t>2.</w:t>
+      </w:r>
+      <w:r>
+        <w:t xml:space="preserve"> </w:t>
+      </w:r>
+      <w:r>
+        <w:rPr>
+          <w:b/>
+          <w:bCs/>
+        </w:rPr>
+        <w:t>Add Syncfusion NuGet Package</w:t>
+      </w:r>
+      <w:r>
+        <w:t>:</w:t>
+      </w:r>
+      <w:r>
+        <w:t xml:space="preserve"> </w:t>
+      </w:r>
+      <w:r>
+        <w:t xml:space="preserve">Install the </w:t>
+      </w:r>
+      <w:hyperlink r:id="rId7" w:history="1">
         <w:r>
           <w:rPr>
             <w:rStyle w:val="Hyperlink"/>
-            <w:b/>
-            <w:bCs/>
           </w:rPr>
-          <w:t>Nuget.org</w:t>
+          <w:t>Syncfusion.HtmlToPdfConverter.Winforms</w:t>
         </w:r>
       </w:hyperlink>
       <w:r>
-        <w:t>.</w:t>
+        <w:t xml:space="preserve"> package via NuGet.</w:t>
       </w:r>
     </w:p>
     <w:p>
       <w:r>
         <w:lastRenderedPageBreak/>
         <w:drawing>
-          <wp:inline distT="0" distB="0" distL="0" distR="0" wp14:anchorId="5182888E" wp14:editId="1FA36D75">
-            <wp:extent cx="5943600" cy="2780665"/>
-            <wp:effectExtent l="0" t="0" r="0" b="635"/>
-            <wp:docPr id="175096114" name="Picture 5" descr="A screenshot of a computer&#10;&#10;AI-generated content may be incorrect."/>
+          <wp:inline distT="0" distB="0" distL="0" distR="0" wp14:anchorId="312331D9" wp14:editId="7969286D">
+            <wp:extent cx="5943600" cy="2887345"/>
+            <wp:effectExtent l="0" t="0" r="0" b="8255"/>
+            <wp:docPr id="422228968" name="Picture 1" descr="A screenshot of a computer&#10;&#10;AI-generated content may be incorrect."/>
             <wp:cNvGraphicFramePr>
               <a:graphicFrameLocks xmlns:a="http://schemas.openxmlformats.org/drawingml/2006/main" noChangeAspect="1"/>
             </wp:cNvGraphicFramePr>
@@ -247,36 +259,23 @@
               <a:graphicData uri="http://schemas.openxmlformats.org/drawingml/2006/picture">
                 <pic:pic xmlns:pic="http://schemas.openxmlformats.org/drawingml/2006/picture">
                   <pic:nvPicPr>
-                    <pic:cNvPr id="175096114" name="Picture 5" descr="A screenshot of a computer&#10;&#10;AI-generated content may be incorrect."/>
-                    <pic:cNvPicPr>
-                      <a:picLocks noChangeAspect="1" noChangeArrowheads="1"/>
-                    </pic:cNvPicPr>
+                    <pic:cNvPr id="422228968" name="Picture 1" descr="A screenshot of a computer&#10;&#10;AI-generated content may be incorrect."/>
+                    <pic:cNvPicPr/>
                   </pic:nvPicPr>
                   <pic:blipFill>
-                    <a:blip r:embed="rId8" cstate="print">
-                      <a:extLst>
-                        <a:ext uri="{28A0092B-C50C-407E-A947-70E740481C1C}">
-                          <a14:useLocalDpi xmlns:a14="http://schemas.microsoft.com/office/drawing/2010/main" val="0"/>
-                        </a:ext>
-                      </a:extLst>
-                    </a:blip>
-                    <a:srcRect/>
+                    <a:blip r:embed="rId8"/>
                     <a:stretch>
                       <a:fillRect/>
                     </a:stretch>
                   </pic:blipFill>
-                  <pic:spPr bwMode="auto">
+                  <pic:spPr>
                     <a:xfrm>
                       <a:off x="0" y="0"/>
-                      <a:ext cx="5943600" cy="2780665"/>
+                      <a:ext cx="5943600" cy="2887345"/>
                     </a:xfrm>
                     <a:prstGeom prst="rect">
                       <a:avLst/>
                     </a:prstGeom>
-                    <a:noFill/>
-                    <a:ln>
-                      <a:noFill/>
-                    </a:ln>
                   </pic:spPr>
                 </pic:pic>
               </a:graphicData>
@@ -286,922 +285,332 @@
       </w:r>
     </w:p>
     <w:p>
-      <w:pPr>
-        <w:numPr>
-          <w:ilvl w:val="0"/>
-          <w:numId w:val="1"/>
-        </w:numPr>
-      </w:pPr>
-      <w:r>
-        <w:t xml:space="preserve">Include the following namespaces in the </w:t>
-      </w:r>
-      <w:proofErr w:type="spellStart"/>
-      <w:r>
-        <w:t>Program.cs</w:t>
-      </w:r>
-      <w:proofErr w:type="spellEnd"/>
-      <w:r>
-        <w:t xml:space="preserve"> file.</w:t>
-      </w:r>
-    </w:p>
-    <w:p>
-      <w:r>
-        <w:rPr>
-          <w:b/>
-          <w:bCs/>
-        </w:rPr>
-        <w:t>C#</w:t>
-      </w:r>
-    </w:p>
-    <w:p>
-      <w:r>
-        <w:rPr>
-          <w:b/>
-          <w:bCs/>
-        </w:rPr>
-        <w:t>using</w:t>
+      <w:r>
+        <w:t>3.</w:t>
       </w:r>
       <w:r>
         <w:t xml:space="preserve"> </w:t>
       </w:r>
-      <w:proofErr w:type="spellStart"/>
-      <w:r>
-        <w:t>System.</w:t>
-      </w:r>
-      <w:proofErr w:type="gramStart"/>
-      <w:r>
-        <w:t>Drawing</w:t>
-      </w:r>
-      <w:proofErr w:type="spellEnd"/>
-      <w:r>
-        <w:t>;</w:t>
-      </w:r>
-      <w:proofErr w:type="gramEnd"/>
-    </w:p>
-    <w:p>
-      <w:r>
-        <w:rPr>
-          <w:b/>
-          <w:bCs/>
-        </w:rPr>
-        <w:t>using</w:t>
+      <w:r>
+        <w:rPr>
+          <w:b/>
+          <w:bCs/>
+        </w:rPr>
+        <w:t>Include Required Namespaces</w:t>
+      </w:r>
+      <w:r>
+        <w:t>:</w:t>
       </w:r>
       <w:r>
         <w:t xml:space="preserve"> </w:t>
       </w:r>
-      <w:proofErr w:type="spellStart"/>
-      <w:r>
-        <w:t>Syncfusion.</w:t>
-      </w:r>
-      <w:proofErr w:type="gramStart"/>
-      <w:r>
-        <w:t>HtmlConverter</w:t>
-      </w:r>
-      <w:proofErr w:type="spellEnd"/>
-      <w:r>
-        <w:t>;</w:t>
-      </w:r>
-      <w:proofErr w:type="gramEnd"/>
-    </w:p>
-    <w:p>
-      <w:r>
-        <w:rPr>
-          <w:b/>
-          <w:bCs/>
-        </w:rPr>
-        <w:t>using</w:t>
-      </w:r>
-      <w:r>
-        <w:t xml:space="preserve"> </w:t>
-      </w:r>
-      <w:proofErr w:type="spellStart"/>
-      <w:r>
-        <w:t>Syncfusion.</w:t>
-      </w:r>
-      <w:proofErr w:type="gramStart"/>
-      <w:r>
-        <w:t>Pdf</w:t>
-      </w:r>
-      <w:proofErr w:type="spellEnd"/>
-      <w:r>
-        <w:t>;</w:t>
-      </w:r>
-      <w:proofErr w:type="gramEnd"/>
-    </w:p>
-    <w:p>
-      <w:r>
-        <w:rPr>
-          <w:b/>
-          <w:bCs/>
-        </w:rPr>
-        <w:t>using</w:t>
-      </w:r>
-      <w:r>
-        <w:t xml:space="preserve"> </w:t>
-      </w:r>
-      <w:proofErr w:type="spellStart"/>
-      <w:proofErr w:type="gramStart"/>
-      <w:r>
-        <w:t>Syncfusion.Pdf.Graphics</w:t>
-      </w:r>
-      <w:proofErr w:type="spellEnd"/>
-      <w:proofErr w:type="gramEnd"/>
-      <w:r>
-        <w:t>;</w:t>
+      <w:r>
+        <w:t xml:space="preserve">Add these namespaces </w:t>
+      </w:r>
+      <w:r>
+        <w:t>to</w:t>
+      </w:r>
+      <w:r>
+        <w:t xml:space="preserve"> your </w:t>
+      </w:r>
+      <w:r>
+        <w:rPr>
+          <w:b/>
+          <w:bCs/>
+        </w:rPr>
+        <w:t>Program.c</w:t>
+      </w:r>
+      <w:r>
+        <w:rPr>
+          <w:b/>
+          <w:bCs/>
+        </w:rPr>
+        <w:t>s</w:t>
       </w:r>
     </w:p>
     <w:p>
       <w:pPr>
-        <w:numPr>
-          <w:ilvl w:val="0"/>
-          <w:numId w:val="2"/>
-        </w:numPr>
+        <w:rPr>
+          <w:b/>
+          <w:bCs/>
+        </w:rPr>
       </w:pPr>
       <w:r>
-        <w:t xml:space="preserve">Use the following code sample in </w:t>
-      </w:r>
-      <w:proofErr w:type="spellStart"/>
-      <w:r>
-        <w:t>Program.cs</w:t>
-      </w:r>
-      <w:proofErr w:type="spellEnd"/>
-      <w:r>
-        <w:t xml:space="preserve"> to add custom font in footer while performing HTML to PDF conversion</w:t>
-      </w:r>
-      <w:r>
-        <w:br/>
-      </w:r>
-      <w:r>
         <w:rPr>
           <w:b/>
           <w:bCs/>
         </w:rPr>
         <w:t>C#</w:t>
+      </w:r>
+    </w:p>
+    <w:tbl>
+      <w:tblPr>
+        <w:tblStyle w:val="TableGrid"/>
+        <w:tblW w:w="0" w:type="auto"/>
+        <w:tblLook w:val="04A0" w:firstRow="1" w:lastRow="0" w:firstColumn="1" w:lastColumn="0" w:noHBand="0" w:noVBand="1"/>
+      </w:tblPr>
+      <w:tblGrid>
+        <w:gridCol w:w="9350"/>
+      </w:tblGrid>
+      <w:tr>
+        <w:tc>
+          <w:tcPr>
+            <w:tcW w:w="9350" w:type="dxa"/>
+          </w:tcPr>
+          <w:p>
+            <w:r>
+              <w:rPr>
+                <w:b/>
+                <w:bCs/>
+              </w:rPr>
+              <w:t>using</w:t>
+            </w:r>
+            <w:r>
+              <w:t xml:space="preserve"> System.Drawing;</w:t>
+            </w:r>
+          </w:p>
+          <w:p>
+            <w:r>
+              <w:rPr>
+                <w:b/>
+                <w:bCs/>
+              </w:rPr>
+              <w:t>using</w:t>
+            </w:r>
+            <w:r>
+              <w:t xml:space="preserve"> Syncfusion.HtmlConverter;</w:t>
+            </w:r>
+          </w:p>
+          <w:p>
+            <w:r>
+              <w:rPr>
+                <w:b/>
+                <w:bCs/>
+              </w:rPr>
+              <w:t>using</w:t>
+            </w:r>
+            <w:r>
+              <w:t xml:space="preserve"> Syncfusion.Pdf;</w:t>
+            </w:r>
+          </w:p>
+          <w:p>
+            <w:r>
+              <w:rPr>
+                <w:b/>
+                <w:bCs/>
+              </w:rPr>
+              <w:t>using</w:t>
+            </w:r>
+            <w:r>
+              <w:t xml:space="preserve"> Syncfusion.Pdf.Graphics;</w:t>
+            </w:r>
+          </w:p>
+        </w:tc>
+      </w:tr>
+    </w:tbl>
+    <w:p/>
+    <w:p>
+      <w:r>
+        <w:t>4.</w:t>
+      </w:r>
+      <w:r>
+        <w:t xml:space="preserve"> </w:t>
+      </w:r>
+      <w:r>
+        <w:rPr>
+          <w:b/>
+          <w:bCs/>
+        </w:rPr>
+        <w:t>Implementation of Custom Fonts</w:t>
+      </w:r>
+      <w:r>
+        <w:t>:</w:t>
+      </w:r>
+      <w:r>
+        <w:t xml:space="preserve"> </w:t>
+      </w:r>
+      <w:r>
+        <w:t>Use the following C# code to embed a custom font in the PDF footer during the HTML-to-PDF conversion:</w:t>
       </w:r>
     </w:p>
     <w:p>
-      <w:r>
-        <w:t>// Initialize the HTML to PDF converter</w:t>
+      <w:pPr>
+        <w:rPr>
+          <w:b/>
+          <w:bCs/>
+        </w:rPr>
+      </w:pPr>
+      <w:r>
+        <w:rPr>
+          <w:b/>
+          <w:bCs/>
+        </w:rPr>
+        <w:t>C#</w:t>
       </w:r>
     </w:p>
-    <w:p>
-      <w:proofErr w:type="spellStart"/>
-      <w:r>
-        <w:t>HtmlToPdfConverter</w:t>
-      </w:r>
-      <w:proofErr w:type="spellEnd"/>
-      <w:r>
-        <w:t xml:space="preserve"> </w:t>
-      </w:r>
-      <w:proofErr w:type="spellStart"/>
-      <w:r>
-        <w:t>htmlConverter</w:t>
-      </w:r>
-      <w:proofErr w:type="spellEnd"/>
-      <w:r>
-        <w:t xml:space="preserve"> = </w:t>
-      </w:r>
-      <w:r>
-        <w:rPr>
-          <w:b/>
-          <w:bCs/>
-        </w:rPr>
-        <w:t>new</w:t>
-      </w:r>
-      <w:r>
-        <w:t xml:space="preserve"> </w:t>
-      </w:r>
-      <w:proofErr w:type="spellStart"/>
-      <w:proofErr w:type="gramStart"/>
-      <w:r>
-        <w:t>HtmlToPdfConverter</w:t>
-      </w:r>
-      <w:proofErr w:type="spellEnd"/>
-      <w:r>
-        <w:t>();</w:t>
-      </w:r>
-      <w:proofErr w:type="gramEnd"/>
-    </w:p>
-    <w:p>
-      <w:proofErr w:type="spellStart"/>
-      <w:r>
-        <w:t>BlinkConverterSettings</w:t>
-      </w:r>
-      <w:proofErr w:type="spellEnd"/>
-      <w:r>
-        <w:t xml:space="preserve"> </w:t>
-      </w:r>
-      <w:proofErr w:type="spellStart"/>
-      <w:r>
-        <w:t>blinkConverterSettings</w:t>
-      </w:r>
-      <w:proofErr w:type="spellEnd"/>
-      <w:r>
-        <w:t xml:space="preserve"> = </w:t>
-      </w:r>
-      <w:r>
-        <w:rPr>
-          <w:b/>
-          <w:bCs/>
-        </w:rPr>
-        <w:t>new</w:t>
-      </w:r>
-      <w:r>
-        <w:t xml:space="preserve"> </w:t>
-      </w:r>
-      <w:proofErr w:type="spellStart"/>
-      <w:proofErr w:type="gramStart"/>
-      <w:r>
-        <w:t>BlinkConverterSettings</w:t>
-      </w:r>
-      <w:proofErr w:type="spellEnd"/>
-      <w:r>
-        <w:t>();</w:t>
-      </w:r>
-      <w:proofErr w:type="gramEnd"/>
-    </w:p>
-    <w:p/>
-    <w:p>
-      <w:r>
-        <w:t>// Create font and brush for the footer element</w:t>
-      </w:r>
-    </w:p>
-    <w:p>
-      <w:proofErr w:type="spellStart"/>
-      <w:r>
-        <w:t>FileStream</w:t>
-      </w:r>
-      <w:proofErr w:type="spellEnd"/>
-      <w:r>
-        <w:t xml:space="preserve"> </w:t>
-      </w:r>
-      <w:proofErr w:type="spellStart"/>
-      <w:r>
-        <w:t>fontStream</w:t>
-      </w:r>
-      <w:proofErr w:type="spellEnd"/>
-      <w:r>
-        <w:t xml:space="preserve"> = </w:t>
-      </w:r>
-      <w:r>
-        <w:rPr>
-          <w:b/>
-          <w:bCs/>
-        </w:rPr>
-        <w:t>new</w:t>
-      </w:r>
-      <w:r>
-        <w:t xml:space="preserve"> </w:t>
-      </w:r>
-      <w:proofErr w:type="spellStart"/>
-      <w:proofErr w:type="gramStart"/>
-      <w:r>
-        <w:t>FileStream</w:t>
-      </w:r>
-      <w:proofErr w:type="spellEnd"/>
-      <w:r>
-        <w:t>(</w:t>
-      </w:r>
-      <w:proofErr w:type="gramEnd"/>
-      <w:r>
-        <w:t xml:space="preserve">@"calibri.ttf", </w:t>
-      </w:r>
-      <w:proofErr w:type="spellStart"/>
-      <w:r>
-        <w:t>FileMode.Open</w:t>
-      </w:r>
-      <w:proofErr w:type="spellEnd"/>
-      <w:r>
-        <w:t xml:space="preserve">, </w:t>
-      </w:r>
-      <w:proofErr w:type="spellStart"/>
-      <w:r>
-        <w:t>FileAccess.Read</w:t>
-      </w:r>
-      <w:proofErr w:type="spellEnd"/>
-      <w:proofErr w:type="gramStart"/>
-      <w:r>
-        <w:t>);</w:t>
-      </w:r>
-      <w:proofErr w:type="gramEnd"/>
-    </w:p>
-    <w:p>
-      <w:proofErr w:type="spellStart"/>
-      <w:r>
-        <w:t>PdfFont</w:t>
-      </w:r>
-      <w:proofErr w:type="spellEnd"/>
-      <w:r>
-        <w:t xml:space="preserve"> font = </w:t>
-      </w:r>
-      <w:r>
-        <w:rPr>
-          <w:b/>
-          <w:bCs/>
-        </w:rPr>
-        <w:t>new</w:t>
-      </w:r>
-      <w:r>
-        <w:t xml:space="preserve"> </w:t>
-      </w:r>
-      <w:proofErr w:type="spellStart"/>
-      <w:proofErr w:type="gramStart"/>
-      <w:r>
-        <w:t>PdfTrueTypeFont</w:t>
-      </w:r>
-      <w:proofErr w:type="spellEnd"/>
-      <w:r>
-        <w:t>(</w:t>
-      </w:r>
-      <w:proofErr w:type="spellStart"/>
-      <w:proofErr w:type="gramEnd"/>
-      <w:r>
-        <w:t>fontStream</w:t>
-      </w:r>
-      <w:proofErr w:type="spellEnd"/>
-      <w:r>
-        <w:t>, 10</w:t>
-      </w:r>
-      <w:proofErr w:type="gramStart"/>
-      <w:r>
-        <w:t>);</w:t>
-      </w:r>
-      <w:proofErr w:type="gramEnd"/>
-    </w:p>
-    <w:p>
-      <w:proofErr w:type="spellStart"/>
-      <w:r>
-        <w:t>PdfBrush</w:t>
-      </w:r>
-      <w:proofErr w:type="spellEnd"/>
-      <w:r>
-        <w:t xml:space="preserve"> brush = </w:t>
-      </w:r>
-      <w:r>
-        <w:rPr>
-          <w:b/>
-          <w:bCs/>
-        </w:rPr>
-        <w:t>new</w:t>
-      </w:r>
-      <w:r>
-        <w:t xml:space="preserve"> </w:t>
-      </w:r>
-      <w:proofErr w:type="spellStart"/>
-      <w:proofErr w:type="gramStart"/>
-      <w:r>
-        <w:t>PdfSolidBrush</w:t>
-      </w:r>
-      <w:proofErr w:type="spellEnd"/>
-      <w:r>
-        <w:t>(</w:t>
-      </w:r>
-      <w:proofErr w:type="spellStart"/>
-      <w:proofErr w:type="gramEnd"/>
-      <w:r>
-        <w:t>Color.Black</w:t>
-      </w:r>
-      <w:proofErr w:type="spellEnd"/>
-      <w:proofErr w:type="gramStart"/>
-      <w:r>
-        <w:t>);</w:t>
-      </w:r>
-      <w:proofErr w:type="gramEnd"/>
-    </w:p>
-    <w:p/>
-    <w:p>
-      <w:r>
-        <w:t>// Create a PDF page template element for the footer with specified bounds</w:t>
-      </w:r>
-    </w:p>
-    <w:p>
-      <w:proofErr w:type="spellStart"/>
-      <w:r>
-        <w:t>PdfPageTemplateElement</w:t>
-      </w:r>
-      <w:proofErr w:type="spellEnd"/>
-      <w:r>
-        <w:t xml:space="preserve"> footer = </w:t>
-      </w:r>
-      <w:r>
-        <w:rPr>
-          <w:b/>
-          <w:bCs/>
-        </w:rPr>
-        <w:t>new</w:t>
-      </w:r>
-      <w:r>
-        <w:t xml:space="preserve"> </w:t>
-      </w:r>
-      <w:proofErr w:type="spellStart"/>
-      <w:proofErr w:type="gramStart"/>
-      <w:r>
-        <w:t>PdfPageTemplateElement</w:t>
-      </w:r>
-      <w:proofErr w:type="spellEnd"/>
-      <w:r>
-        <w:t>(</w:t>
-      </w:r>
-      <w:proofErr w:type="gramEnd"/>
-      <w:r>
-        <w:rPr>
-          <w:b/>
-          <w:bCs/>
-        </w:rPr>
-        <w:t>new</w:t>
-      </w:r>
-      <w:r>
-        <w:t xml:space="preserve"> </w:t>
-      </w:r>
-      <w:proofErr w:type="spellStart"/>
-      <w:proofErr w:type="gramStart"/>
-      <w:r>
-        <w:t>RectangleF</w:t>
-      </w:r>
-      <w:proofErr w:type="spellEnd"/>
-      <w:r>
-        <w:t>(</w:t>
-      </w:r>
-      <w:proofErr w:type="gramEnd"/>
-      <w:r>
-        <w:t xml:space="preserve">0, 0, </w:t>
-      </w:r>
-      <w:proofErr w:type="spellStart"/>
-      <w:proofErr w:type="gramStart"/>
-      <w:r>
-        <w:t>blinkConverterSettings.PdfPageSize.Width</w:t>
-      </w:r>
-      <w:proofErr w:type="spellEnd"/>
-      <w:proofErr w:type="gramEnd"/>
-      <w:r>
-        <w:t>, 50)</w:t>
-      </w:r>
-      <w:proofErr w:type="gramStart"/>
-      <w:r>
-        <w:t>);</w:t>
-      </w:r>
-      <w:proofErr w:type="gramEnd"/>
-    </w:p>
-    <w:p/>
-    <w:p>
-      <w:r>
-        <w:t>// Create a page number field for the footer</w:t>
-      </w:r>
-    </w:p>
-    <w:p>
-      <w:proofErr w:type="spellStart"/>
-      <w:r>
-        <w:t>PdfPageNumberField</w:t>
-      </w:r>
-      <w:proofErr w:type="spellEnd"/>
-      <w:r>
-        <w:t xml:space="preserve"> </w:t>
-      </w:r>
-      <w:proofErr w:type="spellStart"/>
-      <w:r>
-        <w:t>pageNumber</w:t>
-      </w:r>
-      <w:proofErr w:type="spellEnd"/>
-      <w:r>
-        <w:t xml:space="preserve"> = </w:t>
-      </w:r>
-      <w:r>
-        <w:rPr>
-          <w:b/>
-          <w:bCs/>
-        </w:rPr>
-        <w:t>new</w:t>
-      </w:r>
-      <w:r>
-        <w:t xml:space="preserve"> </w:t>
-      </w:r>
-      <w:proofErr w:type="spellStart"/>
-      <w:proofErr w:type="gramStart"/>
-      <w:r>
-        <w:t>PdfPageNumberField</w:t>
-      </w:r>
-      <w:proofErr w:type="spellEnd"/>
-      <w:r>
-        <w:t>(</w:t>
-      </w:r>
-      <w:proofErr w:type="gramEnd"/>
-      <w:r>
-        <w:t xml:space="preserve">font, </w:t>
-      </w:r>
-      <w:proofErr w:type="spellStart"/>
-      <w:r>
-        <w:t>PdfBrushes.Black</w:t>
-      </w:r>
-      <w:proofErr w:type="spellEnd"/>
-      <w:proofErr w:type="gramStart"/>
-      <w:r>
-        <w:t>);</w:t>
-      </w:r>
-      <w:proofErr w:type="gramEnd"/>
-    </w:p>
-    <w:p/>
-    <w:p>
-      <w:r>
-        <w:t>// Create a page count field for the footer</w:t>
-      </w:r>
-    </w:p>
-    <w:p>
-      <w:proofErr w:type="spellStart"/>
-      <w:r>
-        <w:t>PdfPageCountField</w:t>
-      </w:r>
-      <w:proofErr w:type="spellEnd"/>
-      <w:r>
-        <w:t xml:space="preserve"> count = </w:t>
-      </w:r>
-      <w:r>
-        <w:rPr>
-          <w:b/>
-          <w:bCs/>
-        </w:rPr>
-        <w:t>new</w:t>
-      </w:r>
-      <w:r>
-        <w:t xml:space="preserve"> </w:t>
-      </w:r>
-      <w:proofErr w:type="spellStart"/>
-      <w:proofErr w:type="gramStart"/>
-      <w:r>
-        <w:t>PdfPageCountField</w:t>
-      </w:r>
-      <w:proofErr w:type="spellEnd"/>
-      <w:r>
-        <w:t>(</w:t>
-      </w:r>
-      <w:proofErr w:type="gramEnd"/>
-      <w:r>
-        <w:t xml:space="preserve">font, </w:t>
-      </w:r>
-      <w:proofErr w:type="spellStart"/>
-      <w:r>
-        <w:t>PdfBrushes.Black</w:t>
-      </w:r>
-      <w:proofErr w:type="spellEnd"/>
-      <w:proofErr w:type="gramStart"/>
-      <w:r>
-        <w:t>);</w:t>
-      </w:r>
-      <w:proofErr w:type="gramEnd"/>
-    </w:p>
-    <w:p/>
-    <w:p>
-      <w:r>
-        <w:t>// Add page number and page count fields to a composite field for formatted display</w:t>
-      </w:r>
-    </w:p>
-    <w:p>
-      <w:proofErr w:type="spellStart"/>
-      <w:r>
-        <w:t>PdfCompositeField</w:t>
-      </w:r>
-      <w:proofErr w:type="spellEnd"/>
-      <w:r>
-        <w:t xml:space="preserve"> </w:t>
-      </w:r>
-      <w:proofErr w:type="spellStart"/>
-      <w:r>
-        <w:t>compositeField</w:t>
-      </w:r>
-      <w:proofErr w:type="spellEnd"/>
-      <w:r>
-        <w:t xml:space="preserve"> = </w:t>
-      </w:r>
-      <w:r>
-        <w:rPr>
-          <w:b/>
-          <w:bCs/>
-        </w:rPr>
-        <w:t>new</w:t>
-      </w:r>
-      <w:r>
-        <w:t xml:space="preserve"> </w:t>
-      </w:r>
-      <w:proofErr w:type="spellStart"/>
-      <w:proofErr w:type="gramStart"/>
-      <w:r>
-        <w:t>PdfCompositeField</w:t>
-      </w:r>
-      <w:proofErr w:type="spellEnd"/>
-      <w:r>
-        <w:t>(</w:t>
-      </w:r>
-      <w:proofErr w:type="gramEnd"/>
-      <w:r>
-        <w:t xml:space="preserve">font, </w:t>
-      </w:r>
-      <w:proofErr w:type="spellStart"/>
-      <w:r>
-        <w:t>PdfBrushes.Black</w:t>
-      </w:r>
-      <w:proofErr w:type="spellEnd"/>
-      <w:r>
-        <w:t xml:space="preserve">, "Page {0} of {1}", </w:t>
-      </w:r>
-      <w:proofErr w:type="spellStart"/>
-      <w:r>
-        <w:t>pageNumber</w:t>
-      </w:r>
-      <w:proofErr w:type="spellEnd"/>
-      <w:r>
-        <w:t>, count</w:t>
-      </w:r>
-      <w:proofErr w:type="gramStart"/>
-      <w:r>
-        <w:t>);</w:t>
-      </w:r>
-      <w:proofErr w:type="gramEnd"/>
-    </w:p>
-    <w:p/>
-    <w:p>
-      <w:r>
-        <w:t>// Draw the composite field in the footer</w:t>
-      </w:r>
-    </w:p>
-    <w:p>
-      <w:proofErr w:type="spellStart"/>
-      <w:r>
-        <w:t>compositeField.Draw</w:t>
-      </w:r>
-      <w:proofErr w:type="spellEnd"/>
-      <w:r>
-        <w:t>(</w:t>
-      </w:r>
-      <w:proofErr w:type="spellStart"/>
-      <w:proofErr w:type="gramStart"/>
-      <w:r>
-        <w:t>footer.Graphics</w:t>
-      </w:r>
-      <w:proofErr w:type="spellEnd"/>
-      <w:proofErr w:type="gramEnd"/>
-      <w:r>
-        <w:t xml:space="preserve">, </w:t>
-      </w:r>
-      <w:proofErr w:type="spellStart"/>
-      <w:r>
-        <w:t>PointF.Empty</w:t>
-      </w:r>
-      <w:proofErr w:type="spellEnd"/>
-      <w:proofErr w:type="gramStart"/>
-      <w:r>
-        <w:t>);</w:t>
-      </w:r>
-      <w:proofErr w:type="gramEnd"/>
-    </w:p>
-    <w:p/>
-    <w:p>
-      <w:r>
-        <w:t>// Assign the footer element to the PDF footer settings of the Blink converter</w:t>
-      </w:r>
-    </w:p>
-    <w:p>
-      <w:proofErr w:type="spellStart"/>
-      <w:r>
-        <w:t>blinkConverterSettings.PdfFooter</w:t>
-      </w:r>
-      <w:proofErr w:type="spellEnd"/>
-      <w:r>
-        <w:t xml:space="preserve"> = </w:t>
-      </w:r>
-      <w:proofErr w:type="gramStart"/>
-      <w:r>
-        <w:t>footer;</w:t>
-      </w:r>
-      <w:proofErr w:type="gramEnd"/>
-    </w:p>
-    <w:p/>
-    <w:p>
-      <w:r>
-        <w:t>// Set the Blink viewport size</w:t>
-      </w:r>
-    </w:p>
-    <w:p>
-      <w:proofErr w:type="spellStart"/>
-      <w:r>
-        <w:t>blinkConverterSettings.ViewPortSize</w:t>
-      </w:r>
-      <w:proofErr w:type="spellEnd"/>
-      <w:r>
-        <w:t xml:space="preserve"> = </w:t>
-      </w:r>
-      <w:r>
-        <w:rPr>
-          <w:b/>
-          <w:bCs/>
-        </w:rPr>
-        <w:t>new</w:t>
-      </w:r>
-      <w:r>
-        <w:t xml:space="preserve"> </w:t>
-      </w:r>
-      <w:proofErr w:type="gramStart"/>
-      <w:r>
-        <w:t>Size(</w:t>
-      </w:r>
-      <w:proofErr w:type="gramEnd"/>
-      <w:r>
-        <w:t>1024, 0</w:t>
-      </w:r>
-      <w:proofErr w:type="gramStart"/>
-      <w:r>
-        <w:t>);</w:t>
-      </w:r>
-      <w:proofErr w:type="gramEnd"/>
-    </w:p>
-    <w:p/>
-    <w:p>
-      <w:r>
-        <w:t>// Assign the Blink converter settings to the HTML converter</w:t>
-      </w:r>
-    </w:p>
-    <w:p>
-      <w:proofErr w:type="spellStart"/>
-      <w:r>
-        <w:t>htmlConverter.ConverterSettings</w:t>
-      </w:r>
-      <w:proofErr w:type="spellEnd"/>
-      <w:r>
-        <w:t xml:space="preserve"> = </w:t>
-      </w:r>
-      <w:proofErr w:type="spellStart"/>
-      <w:proofErr w:type="gramStart"/>
-      <w:r>
-        <w:t>blinkConverterSettings</w:t>
-      </w:r>
-      <w:proofErr w:type="spellEnd"/>
-      <w:r>
-        <w:t>;</w:t>
-      </w:r>
-      <w:proofErr w:type="gramEnd"/>
-    </w:p>
-    <w:p/>
-    <w:p>
-      <w:r>
-        <w:lastRenderedPageBreak/>
-        <w:t>// Convert the specified URL to PDF</w:t>
-      </w:r>
-    </w:p>
-    <w:p>
-      <w:proofErr w:type="spellStart"/>
-      <w:r>
-        <w:t>PdfDocument</w:t>
-      </w:r>
-      <w:proofErr w:type="spellEnd"/>
-      <w:r>
-        <w:t xml:space="preserve"> document = </w:t>
-      </w:r>
-      <w:proofErr w:type="spellStart"/>
-      <w:r>
-        <w:t>htmlConverter.Convert</w:t>
-      </w:r>
-      <w:proofErr w:type="spellEnd"/>
-      <w:r>
-        <w:t>("https://www.google.com/"</w:t>
-      </w:r>
-      <w:proofErr w:type="gramStart"/>
-      <w:r>
-        <w:t>);</w:t>
-      </w:r>
-      <w:proofErr w:type="gramEnd"/>
-    </w:p>
-    <w:p/>
-    <w:p>
-      <w:r>
-        <w:t>// Create a file stream to save the generated PDF</w:t>
-      </w:r>
-    </w:p>
-    <w:p>
-      <w:proofErr w:type="gramStart"/>
-      <w:r>
-        <w:rPr>
-          <w:b/>
-          <w:bCs/>
-        </w:rPr>
-        <w:t>using</w:t>
-      </w:r>
-      <w:r>
-        <w:t>(</w:t>
-      </w:r>
-      <w:proofErr w:type="spellStart"/>
-      <w:proofErr w:type="gramEnd"/>
-      <w:r>
-        <w:t>FileStream</w:t>
-      </w:r>
-      <w:proofErr w:type="spellEnd"/>
-      <w:r>
-        <w:t xml:space="preserve"> </w:t>
-      </w:r>
-      <w:proofErr w:type="spellStart"/>
-      <w:r>
-        <w:t>fileStream</w:t>
-      </w:r>
-      <w:proofErr w:type="spellEnd"/>
-      <w:r>
-        <w:t xml:space="preserve"> = </w:t>
-      </w:r>
-      <w:r>
-        <w:rPr>
-          <w:b/>
-          <w:bCs/>
-        </w:rPr>
-        <w:t>new</w:t>
-      </w:r>
-      <w:r>
-        <w:t xml:space="preserve"> </w:t>
-      </w:r>
-      <w:proofErr w:type="spellStart"/>
-      <w:proofErr w:type="gramStart"/>
-      <w:r>
-        <w:t>FileStream</w:t>
-      </w:r>
-      <w:proofErr w:type="spellEnd"/>
-      <w:r>
-        <w:t>(</w:t>
-      </w:r>
-      <w:proofErr w:type="gramEnd"/>
-      <w:r>
-        <w:t xml:space="preserve">"Output.pdf", </w:t>
-      </w:r>
-      <w:proofErr w:type="spellStart"/>
-      <w:r>
-        <w:t>FileMode.Create</w:t>
-      </w:r>
-      <w:proofErr w:type="spellEnd"/>
-      <w:r>
-        <w:t xml:space="preserve">, </w:t>
-      </w:r>
-      <w:proofErr w:type="spellStart"/>
-      <w:r>
-        <w:t>FileAccess.ReadWrite</w:t>
-      </w:r>
-      <w:proofErr w:type="spellEnd"/>
-      <w:r>
-        <w:t>))</w:t>
-      </w:r>
-    </w:p>
-    <w:p>
-      <w:r>
-        <w:t>{</w:t>
-      </w:r>
-    </w:p>
-    <w:p>
-      <w:r>
-        <w:t>// Save the PDF document to the file stream</w:t>
-      </w:r>
-    </w:p>
-    <w:p>
-      <w:proofErr w:type="spellStart"/>
-      <w:proofErr w:type="gramStart"/>
-      <w:r>
-        <w:t>document.Save</w:t>
-      </w:r>
-      <w:proofErr w:type="spellEnd"/>
-      <w:proofErr w:type="gramEnd"/>
-      <w:r>
-        <w:t>(</w:t>
-      </w:r>
-      <w:proofErr w:type="spellStart"/>
-      <w:r>
-        <w:t>fileStream</w:t>
-      </w:r>
-      <w:proofErr w:type="spellEnd"/>
-      <w:proofErr w:type="gramStart"/>
-      <w:r>
-        <w:t>);</w:t>
-      </w:r>
-      <w:proofErr w:type="gramEnd"/>
-    </w:p>
-    <w:p>
-      <w:r>
-        <w:t>}</w:t>
-      </w:r>
-    </w:p>
-    <w:p>
-      <w:r>
-        <w:t>// Close the document</w:t>
-      </w:r>
-    </w:p>
-    <w:p>
-      <w:proofErr w:type="spellStart"/>
-      <w:proofErr w:type="gramStart"/>
-      <w:r>
-        <w:t>document.Close</w:t>
-      </w:r>
-      <w:proofErr w:type="spellEnd"/>
-      <w:proofErr w:type="gramEnd"/>
-      <w:r>
-        <w:t>(true</w:t>
-      </w:r>
-      <w:proofErr w:type="gramStart"/>
-      <w:r>
-        <w:t>);</w:t>
-      </w:r>
-      <w:proofErr w:type="gramEnd"/>
-    </w:p>
+    <w:tbl>
+      <w:tblPr>
+        <w:tblStyle w:val="TableGrid"/>
+        <w:tblW w:w="0" w:type="auto"/>
+        <w:tblLook w:val="04A0" w:firstRow="1" w:lastRow="0" w:firstColumn="1" w:lastColumn="0" w:noHBand="0" w:noVBand="1"/>
+      </w:tblPr>
+      <w:tblGrid>
+        <w:gridCol w:w="9350"/>
+      </w:tblGrid>
+      <w:tr>
+        <w:tc>
+          <w:tcPr>
+            <w:tcW w:w="9350" w:type="dxa"/>
+          </w:tcPr>
+          <w:p>
+            <w:r>
+              <w:t>// Initialize the HTML to PDF converter</w:t>
+            </w:r>
+          </w:p>
+          <w:p>
+            <w:r>
+              <w:t>HtmlToPdfConverter htmlConverter = new HtmlToPdfConverter();</w:t>
+            </w:r>
+          </w:p>
+          <w:p>
+            <w:r>
+              <w:t>BlinkConverterSettings blinkConverterSettings = new BlinkConverterSettings();</w:t>
+            </w:r>
+          </w:p>
+          <w:p>
+            <w:r>
+              <w:t>// Load the custom font from a file</w:t>
+            </w:r>
+          </w:p>
+          <w:p>
+            <w:r>
+              <w:t>FileStream fontStream = new FileStream(@"calibri.ttf", FileMode.Open, FileAccess.Read);</w:t>
+            </w:r>
+          </w:p>
+          <w:p>
+            <w:r>
+              <w:t>PdfFont font = new PdfTrueTypeFont(fontStream, 10);</w:t>
+            </w:r>
+          </w:p>
+          <w:p>
+            <w:r>
+              <w:t>// Create brush for the footer element</w:t>
+            </w:r>
+          </w:p>
+          <w:p>
+            <w:r>
+              <w:t>PdfBrush brush = new PdfSolidBrush(Color.Black);</w:t>
+            </w:r>
+          </w:p>
+          <w:p>
+            <w:r>
+              <w:t>// Create a footer with specified bounds</w:t>
+            </w:r>
+          </w:p>
+          <w:p>
+            <w:r>
+              <w:t>PdfPageTemplateElement footer = new PdfPageTemplateElement(new RectangleF(0, 0, blinkConverterSettings.PdfPageSize.Width, 50));</w:t>
+            </w:r>
+          </w:p>
+          <w:p>
+            <w:r>
+              <w:t>// Create a page number field</w:t>
+            </w:r>
+          </w:p>
+          <w:p>
+            <w:r>
+              <w:t>PdfPageNumberField pageNumber = new PdfPageNumberField(font, PdfBrushes.Black);</w:t>
+            </w:r>
+          </w:p>
+          <w:p>
+            <w:r>
+              <w:lastRenderedPageBreak/>
+              <w:t>// Create a page count field</w:t>
+            </w:r>
+          </w:p>
+          <w:p>
+            <w:r>
+              <w:t>PdfPageCountField count = new PdfPageCountField(font, PdfBrushes.Black);</w:t>
+            </w:r>
+          </w:p>
+          <w:p>
+            <w:r>
+              <w:t>// Format fields and draw in the footer</w:t>
+            </w:r>
+          </w:p>
+          <w:p>
+            <w:r>
+              <w:t>PdfCompositeField compositeField = new PdfCompositeField(font, PdfBrushes.Black, "Page {0} of {1}", pageNumber, count);</w:t>
+            </w:r>
+          </w:p>
+          <w:p>
+            <w:r>
+              <w:t>compositeField.Draw(footer.Graphics, PointF.Empty);</w:t>
+            </w:r>
+          </w:p>
+          <w:p>
+            <w:r>
+              <w:t>// Assign the footer to PDF settings</w:t>
+            </w:r>
+          </w:p>
+          <w:p>
+            <w:r>
+              <w:t>blinkConverterSettings.PdfFooter = footer;</w:t>
+            </w:r>
+          </w:p>
+          <w:p>
+            <w:r>
+              <w:t>blinkConverterSettings.ViewPortSize = new Size(1024, 0);</w:t>
+            </w:r>
+          </w:p>
+          <w:p>
+            <w:r>
+              <w:t>htmlConverter.ConverterSettings = blinkConverterSettings;</w:t>
+            </w:r>
+          </w:p>
+          <w:p>
+            <w:r>
+              <w:t>// Convert URL to PDF</w:t>
+            </w:r>
+          </w:p>
+          <w:p>
+            <w:r>
+              <w:t>PdfDocument document = htmlConverter.Convert("https://www.google.com/");</w:t>
+            </w:r>
+          </w:p>
+          <w:p>
+            <w:r>
+              <w:t>// Save the PDF document</w:t>
+            </w:r>
+          </w:p>
+          <w:p>
+            <w:r>
+              <w:t>using (FileStream fileStream = new FileStream("Output.pdf", FileMode.Create, FileAccess.ReadWrite))</w:t>
+            </w:r>
+          </w:p>
+          <w:p>
+            <w:r>
+              <w:t>{</w:t>
+            </w:r>
+          </w:p>
+          <w:p>
+            <w:r>
+              <w:t xml:space="preserve">    document.Save(fileStream);</w:t>
+            </w:r>
+          </w:p>
+          <w:p>
+            <w:r>
+              <w:t>}</w:t>
+            </w:r>
+          </w:p>
+          <w:p>
+            <w:r>
+              <w:t>document.Close(true);</w:t>
+            </w:r>
+          </w:p>
+        </w:tc>
+      </w:tr>
+    </w:tbl>
     <w:p/>
     <w:p>
       <w:r>
@@ -1220,12 +629,12 @@
     </w:p>
     <w:p>
       <w:r>
-        <w:t>By executing the program, a PDF file will be generated with the footer text displayed in the Calibri font, as shown below.</w:t>
-      </w:r>
-    </w:p>
-    <w:p>
-      <w:r>
-        <w:lastRenderedPageBreak/>
+        <w:t>By executing the program, a PDF file will be generated with the footer text rendered in the Calibri font, as shown in the output below.</w:t>
+      </w:r>
+      <w:r>
+        <w:rPr>
+          <w:noProof/>
+        </w:rPr>
         <w:drawing>
           <wp:inline distT="0" distB="0" distL="0" distR="0" wp14:anchorId="17BD84EF" wp14:editId="7D423747">
             <wp:extent cx="5943600" cy="3155950"/>
@@ -1278,6 +687,7 @@
     </w:p>
     <w:p>
       <w:r>
+        <w:lastRenderedPageBreak/>
         <w:t>Take a moment to peruse the </w:t>
       </w:r>
       <w:hyperlink r:id="rId11" w:anchor="header-and-footer" w:tgtFrame="_blank" w:history="1">
@@ -1304,7 +714,43 @@
       </w:r>
       <w:r>
         <w:br/>
-        <w:t>I hope you enjoyed learning about how to add custom fonts when converting HTML to PDF in .NET Core.</w:t>
+        <w:t xml:space="preserve">I hope you enjoyed learning about how to </w:t>
+      </w:r>
+      <w:r>
+        <w:t>a</w:t>
+      </w:r>
+      <w:r>
+        <w:t xml:space="preserve">dd </w:t>
+      </w:r>
+      <w:r>
+        <w:t>c</w:t>
+      </w:r>
+      <w:r>
+        <w:t xml:space="preserve">ustom </w:t>
+      </w:r>
+      <w:r>
+        <w:t>f</w:t>
+      </w:r>
+      <w:r>
+        <w:t xml:space="preserve">onts in PDF </w:t>
+      </w:r>
+      <w:r>
+        <w:t>f</w:t>
+      </w:r>
+      <w:r>
+        <w:t xml:space="preserve">ooter </w:t>
+      </w:r>
+      <w:r>
+        <w:t>d</w:t>
+      </w:r>
+      <w:r>
+        <w:t xml:space="preserve">uring HTML to PDF </w:t>
+      </w:r>
+      <w:r>
+        <w:t>c</w:t>
+      </w:r>
+      <w:r>
+        <w:t>onversion</w:t>
       </w:r>
     </w:p>
     <w:p>
@@ -2613,6 +2059,25 @@
       <w:shd w:val="clear" w:color="auto" w:fill="E1DFDD"/>
     </w:rPr>
   </w:style>
+  <w:style w:type="table" w:styleId="TableGrid">
+    <w:name w:val="Table Grid"/>
+    <w:basedOn w:val="TableNormal"/>
+    <w:uiPriority w:val="39"/>
+    <w:rsid w:val="001525BE"/>
+    <w:pPr>
+      <w:spacing w:after="0" w:line="240" w:lineRule="auto"/>
+    </w:pPr>
+    <w:tblPr>
+      <w:tblBorders>
+        <w:top w:val="single" w:sz="4" w:space="0" w:color="auto"/>
+        <w:left w:val="single" w:sz="4" w:space="0" w:color="auto"/>
+        <w:bottom w:val="single" w:sz="4" w:space="0" w:color="auto"/>
+        <w:right w:val="single" w:sz="4" w:space="0" w:color="auto"/>
+        <w:insideH w:val="single" w:sz="4" w:space="0" w:color="auto"/>
+        <w:insideV w:val="single" w:sz="4" w:space="0" w:color="auto"/>
+      </w:tblBorders>
+    </w:tblPr>
+  </w:style>
 </w:styles>
 </file>
 

</xml_diff>